<commit_message>
Migrate 2x2 and 2x3 methods to Twisty Player
</commit_message>
<xml_diff>
--- a/docs/Word Files/2x2/Methods/CCLL.docx
+++ b/docs/Word Files/2x2/Methods/CCLL.docx
@@ -1,21 +1,50 @@
 
 <file path=word/document.xml><?xml version="1.0" encoding="utf-8"?>
-<w:document xmlns:wpc="http://schemas.microsoft.com/office/word/2010/wordprocessingCanvas" xmlns:cx="http://schemas.microsoft.com/office/drawing/2014/chartex" xmlns:cx1="http://schemas.microsoft.com/office/drawing/2015/9/8/chartex" xmlns:cx2="http://schemas.microsoft.com/office/drawing/2015/10/21/chartex" xmlns:cx3="http://schemas.microsoft.com/office/drawing/2016/5/9/chartex" xmlns:cx4="http://schemas.microsoft.com/office/drawing/2016/5/10/chartex" xmlns:cx5="http://schemas.microsoft.com/office/drawing/2016/5/11/chartex" xmlns:cx6="http://schemas.microsoft.com/office/drawing/2016/5/12/chartex" xmlns:cx7="http://schemas.microsoft.com/office/drawing/2016/5/13/chartex" xmlns:cx8="http://schemas.microsoft.com/office/drawing/2016/5/14/chartex" xmlns:mc="http://schemas.openxmlformats.org/markup-compatibility/2006" xmlns:aink="http://schemas.microsoft.com/office/drawing/2016/ink" xmlns:am3d="http://schemas.microsoft.com/office/drawing/2017/model3d" xmlns:o="urn:schemas-microsoft-com:office:office" xmlns:oel="http://schemas.microsoft.com/office/2019/extlst" xmlns:r="http://schemas.openxmlformats.org/officeDocument/2006/relationships" xmlns:m="http://schemas.openxmlformats.org/officeDocument/2006/math" xmlns:v="urn:schemas-microsoft-com:vml" xmlns:wp14="http://schemas.microsoft.com/office/word/2010/wordprocessingDrawing" xmlns:wp="http://schemas.openxmlformats.org/drawingml/2006/wordprocessingDrawing" xmlns:w10="urn:schemas-microsoft-com:office:word" xmlns:w="http://schemas.openxmlformats.org/wordprocessingml/2006/main" xmlns:w14="http://schemas.microsoft.com/office/word/2010/wordml" xmlns:w15="http://schemas.microsoft.com/office/word/2012/wordml" xmlns:w16cex="http://schemas.microsoft.com/office/word/2018/wordml/cex" xmlns:w16cid="http://schemas.microsoft.com/office/word/2016/wordml/cid" xmlns:w16="http://schemas.microsoft.com/office/word/2018/wordml" xmlns:w16sdtdh="http://schemas.microsoft.com/office/word/2020/wordml/sdtdatahash" xmlns:w16se="http://schemas.microsoft.com/office/word/2015/wordml/symex" xmlns:wpg="http://schemas.microsoft.com/office/word/2010/wordprocessingGroup" xmlns:wpi="http://schemas.microsoft.com/office/word/2010/wordprocessingInk" xmlns:wne="http://schemas.microsoft.com/office/word/2006/wordml" xmlns:wps="http://schemas.microsoft.com/office/word/2010/wordprocessingShape" mc:Ignorable="w14 w15 w16se w16cid w16 w16cex w16sdtdh wp14">
+<w:document xmlns:wpc="http://schemas.microsoft.com/office/word/2010/wordprocessingCanvas" xmlns:cx="http://schemas.microsoft.com/office/drawing/2014/chartex" xmlns:cx1="http://schemas.microsoft.com/office/drawing/2015/9/8/chartex" xmlns:cx2="http://schemas.microsoft.com/office/drawing/2015/10/21/chartex" xmlns:cx3="http://schemas.microsoft.com/office/drawing/2016/5/9/chartex" xmlns:cx4="http://schemas.microsoft.com/office/drawing/2016/5/10/chartex" xmlns:cx5="http://schemas.microsoft.com/office/drawing/2016/5/11/chartex" xmlns:cx6="http://schemas.microsoft.com/office/drawing/2016/5/12/chartex" xmlns:cx7="http://schemas.microsoft.com/office/drawing/2016/5/13/chartex" xmlns:cx8="http://schemas.microsoft.com/office/drawing/2016/5/14/chartex" xmlns:mc="http://schemas.openxmlformats.org/markup-compatibility/2006" xmlns:aink="http://schemas.microsoft.com/office/drawing/2016/ink" xmlns:am3d="http://schemas.microsoft.com/office/drawing/2017/model3d" xmlns:o="urn:schemas-microsoft-com:office:office" xmlns:oel="http://schemas.microsoft.com/office/2019/extlst" xmlns:r="http://schemas.openxmlformats.org/officeDocument/2006/relationships" xmlns:m="http://schemas.openxmlformats.org/officeDocument/2006/math" xmlns:v="urn:schemas-microsoft-com:vml" xmlns:wp14="http://schemas.microsoft.com/office/word/2010/wordprocessingDrawing" xmlns:wp="http://schemas.openxmlformats.org/drawingml/2006/wordprocessingDrawing" xmlns:w10="urn:schemas-microsoft-com:office:word" xmlns:w="http://schemas.openxmlformats.org/wordprocessingml/2006/main" xmlns:w14="http://schemas.microsoft.com/office/word/2010/wordml" xmlns:w15="http://schemas.microsoft.com/office/word/2012/wordml" xmlns:w16cex="http://schemas.microsoft.com/office/word/2018/wordml/cex" xmlns:w16cid="http://schemas.microsoft.com/office/word/2016/wordml/cid" xmlns:w16="http://schemas.microsoft.com/office/word/2018/wordml" xmlns:w16du="http://schemas.microsoft.com/office/word/2023/wordml/word16du" xmlns:w16sdtdh="http://schemas.microsoft.com/office/word/2020/wordml/sdtdatahash" xmlns:w16sdtfl="http://schemas.microsoft.com/office/word/2024/wordml/sdtformatlock" xmlns:w16se="http://schemas.microsoft.com/office/word/2015/wordml/symex" xmlns:wpg="http://schemas.microsoft.com/office/word/2010/wordprocessingGroup" xmlns:wpi="http://schemas.microsoft.com/office/word/2010/wordprocessingInk" xmlns:wne="http://schemas.microsoft.com/office/word/2006/wordml" xmlns:wps="http://schemas.microsoft.com/office/word/2010/wordprocessingShape" mc:Ignorable="w14 w15 w16se w16cid w16 w16cex w16sdtdh w16sdtfl w16du wp14">
   <w:body>
     <w:p>
       <w:pPr>
         <w:spacing w:after="0" w:line="240" w:lineRule="auto"/>
       </w:pPr>
       <w:r>
-        <w:t>import AnimCube2x2 from "@site/</w:t>
-      </w:r>
-      <w:proofErr w:type="spellStart"/>
-      <w:r>
-        <w:t>src</w:t>
-      </w:r>
-      <w:proofErr w:type="spellEnd"/>
-      <w:r>
-        <w:t>/components/AnimCube2";</w:t>
+        <w:t>---</w:t>
+      </w:r>
+    </w:p>
+    <w:p>
+      <w:pPr>
+        <w:spacing w:after="0" w:line="240" w:lineRule="auto"/>
+      </w:pPr>
+      <w:r>
+        <w:t>description: History of the CCLL method for the 2x2 Rubik's Cube.</w:t>
+      </w:r>
+    </w:p>
+    <w:p>
+      <w:pPr>
+        <w:spacing w:after="0" w:line="240" w:lineRule="auto"/>
+      </w:pPr>
+      <w:r>
+        <w:t>---</w:t>
+      </w:r>
+    </w:p>
+    <w:p>
+      <w:pPr>
+        <w:spacing w:after="0" w:line="240" w:lineRule="auto"/>
+      </w:pPr>
+    </w:p>
+    <w:p>
+      <w:pPr>
+        <w:spacing w:after="0" w:line="240" w:lineRule="auto"/>
+      </w:pPr>
+      <w:r>
+        <w:t>import ReconViewer from "@site/src/components/ReconViewer";</w:t>
+      </w:r>
+    </w:p>
+    <w:p>
+      <w:pPr>
+        <w:spacing w:after="0" w:line="240" w:lineRule="auto"/>
+      </w:pPr>
+      <w:r>
+        <w:t>import YouTube from "@site/src/components/YouTube";</w:t>
       </w:r>
     </w:p>
     <w:p>
@@ -41,7 +70,47 @@
         <w:spacing w:after="0" w:line="240" w:lineRule="auto"/>
       </w:pPr>
       <w:r>
-        <w:t>&lt;AnimCube2x2 params="buttonbar=0&amp;position=lluuu&amp;scale=6&amp;hint=10&amp;hintborder=1&amp;facelets=ogrowwgrybywgybgbwoorryg" width="400px" height="400px" /&gt;</w:t>
+        <w:t>&lt;ReconViewer</w:t>
+      </w:r>
+    </w:p>
+    <w:p>
+      <w:pPr>
+        <w:spacing w:after="0" w:line="240" w:lineRule="auto"/>
+      </w:pPr>
+      <w:r>
+        <w:t>puzzle="2x2x2"</w:t>
+      </w:r>
+    </w:p>
+    <w:p>
+      <w:pPr>
+        <w:spacing w:after="0" w:line="240" w:lineRule="auto"/>
+      </w:pPr>
+      <w:r>
+        <w:t>scramble="U R F U R U' R' F'"</w:t>
+      </w:r>
+    </w:p>
+    <w:p>
+      <w:pPr>
+        <w:spacing w:after="0" w:line="240" w:lineRule="auto"/>
+      </w:pPr>
+      <w:r>
+        <w:t>solution={`F R U R' U' F' . // CCLL</w:t>
+      </w:r>
+    </w:p>
+    <w:p>
+      <w:pPr>
+        <w:spacing w:after="0" w:line="240" w:lineRule="auto"/>
+      </w:pPr>
+      <w:r>
+        <w:t>R' U' // Undo pseudo`}</w:t>
+      </w:r>
+    </w:p>
+    <w:p>
+      <w:pPr>
+        <w:spacing w:after="0" w:line="240" w:lineRule="auto"/>
+      </w:pPr>
+      <w:r>
+        <w:t>/&gt;</w:t>
       </w:r>
     </w:p>
     <w:p>
@@ -65,59 +134,53 @@
     <w:p>
       <w:pPr>
         <w:spacing w:after="0" w:line="240" w:lineRule="auto"/>
-      </w:pPr>
-      <w:r>
-        <w:t>**</w:t>
-      </w:r>
-      <w:proofErr w:type="gramStart"/>
-      <w:r>
-        <w:t>Proposer:*</w:t>
-      </w:r>
-      <w:proofErr w:type="gramEnd"/>
-      <w:r>
-        <w:t>* [Michael James Straughan](CubingContributors/MethodDevelopers.md#straughan-michael-james-athefre)</w:t>
-      </w:r>
-    </w:p>
-    <w:p>
-      <w:pPr>
-        <w:spacing w:after="0" w:line="240" w:lineRule="auto"/>
-      </w:pPr>
-    </w:p>
-    <w:p>
-      <w:pPr>
-        <w:spacing w:after="0" w:line="240" w:lineRule="auto"/>
-      </w:pPr>
-      <w:r>
-        <w:t>**</w:t>
-      </w:r>
-      <w:proofErr w:type="gramStart"/>
-      <w:r>
-        <w:t>Proposed:*</w:t>
-      </w:r>
-      <w:proofErr w:type="gramEnd"/>
-      <w:r>
-        <w:t>* 2012</w:t>
-      </w:r>
-    </w:p>
-    <w:p>
-      <w:pPr>
-        <w:spacing w:after="0" w:line="240" w:lineRule="auto"/>
-      </w:pPr>
-    </w:p>
-    <w:p>
-      <w:pPr>
-        <w:spacing w:after="0" w:line="240" w:lineRule="auto"/>
-      </w:pPr>
-      <w:r>
-        <w:t>**</w:t>
-      </w:r>
-      <w:proofErr w:type="gramStart"/>
-      <w:r>
-        <w:t>Steps:*</w:t>
-      </w:r>
-      <w:proofErr w:type="gramEnd"/>
-      <w:r>
-        <w:t>*</w:t>
+        <w:rPr>
+          <w:rFonts w:hint="eastAsia"/>
+        </w:rPr>
+      </w:pPr>
+      <w:r>
+        <w:t>**Proposer:** [Michael James Straughan](CubingContributors/MethodDevelopers.md#straughan-michael-james-athefre)</w:t>
+      </w:r>
+      <w:r>
+        <w:rPr>
+          <w:rFonts w:hint="eastAsia"/>
+        </w:rPr>
+        <w:t>, [Joseph Briggs](</w:t>
+      </w:r>
+      <w:r>
+        <w:t>CubingContributors/MethodDevelopers.md#</w:t>
+      </w:r>
+      <w:r>
+        <w:rPr>
+          <w:rFonts w:hint="eastAsia"/>
+        </w:rPr>
+        <w:t>briggs-joseph-shadowslice)</w:t>
+      </w:r>
+    </w:p>
+    <w:p>
+      <w:pPr>
+        <w:spacing w:after="0" w:line="240" w:lineRule="auto"/>
+      </w:pPr>
+    </w:p>
+    <w:p>
+      <w:pPr>
+        <w:spacing w:after="0" w:line="240" w:lineRule="auto"/>
+      </w:pPr>
+      <w:r>
+        <w:t>**Proposed:** 2012</w:t>
+      </w:r>
+    </w:p>
+    <w:p>
+      <w:pPr>
+        <w:spacing w:after="0" w:line="240" w:lineRule="auto"/>
+      </w:pPr>
+    </w:p>
+    <w:p>
+      <w:pPr>
+        <w:spacing w:after="0" w:line="240" w:lineRule="auto"/>
+      </w:pPr>
+      <w:r>
+        <w:t>**Steps:**</w:t>
       </w:r>
     </w:p>
     <w:p>
@@ -151,23 +214,7 @@
         <w:spacing w:after="0" w:line="240" w:lineRule="auto"/>
       </w:pPr>
       <w:r>
-        <w:t xml:space="preserve">[Click here for more step details on the </w:t>
-      </w:r>
-      <w:proofErr w:type="spellStart"/>
-      <w:r>
-        <w:t>SpeedSolving</w:t>
-      </w:r>
-      <w:proofErr w:type="spellEnd"/>
-      <w:r>
-        <w:t xml:space="preserve"> </w:t>
-      </w:r>
-      <w:proofErr w:type="gramStart"/>
-      <w:r>
-        <w:t>wiki](</w:t>
-      </w:r>
-      <w:proofErr w:type="gramEnd"/>
-      <w:r>
-        <w:t>https://www.speedsolving.com/wiki/index.php?title=Conjugated_CxLL)</w:t>
+        <w:t>[Click here for more step details on the SpeedSolving wiki](https://www.speedsolving.com/wiki/index.php?title=Conjugated_CxLL)</w:t>
       </w:r>
     </w:p>
     <w:p>
@@ -263,103 +310,38 @@
       <w:pPr>
         <w:spacing w:after="0" w:line="240" w:lineRule="auto"/>
       </w:pPr>
-      <w:proofErr w:type="gramStart"/>
-      <w:r>
-        <w:t>![</w:t>
-      </w:r>
-      <w:proofErr w:type="gramEnd"/>
-      <w:r>
-        <w:t>](</w:t>
-      </w:r>
-      <w:proofErr w:type="spellStart"/>
-      <w:r>
-        <w:t>img</w:t>
-      </w:r>
-      <w:proofErr w:type="spellEnd"/>
-      <w:r>
-        <w:t>/CLL/CCLL.png)</w:t>
-      </w:r>
-    </w:p>
-    <w:p>
-      <w:pPr>
-        <w:spacing w:after="0" w:line="240" w:lineRule="auto"/>
-      </w:pPr>
-    </w:p>
-    <w:p>
-      <w:pPr>
-        <w:spacing w:after="0" w:line="240" w:lineRule="auto"/>
-      </w:pPr>
-      <w:r>
-        <w:t xml:space="preserve">In 2018, Joseph Briggs independently proposed the same concept as an application of the 42 </w:t>
-      </w:r>
-      <w:proofErr w:type="gramStart"/>
-      <w:r>
-        <w:t>method</w:t>
-      </w:r>
-      <w:proofErr w:type="gramEnd"/>
-      <w:r>
-        <w:t xml:space="preserve"> to the 2x2x2.</w:t>
-      </w:r>
-    </w:p>
-    <w:p>
-      <w:pPr>
-        <w:spacing w:after="0" w:line="240" w:lineRule="auto"/>
-      </w:pPr>
-    </w:p>
-    <w:p>
-      <w:pPr>
-        <w:spacing w:after="0" w:line="240" w:lineRule="auto"/>
-      </w:pPr>
-      <w:r>
-        <w:t>&lt;</w:t>
-      </w:r>
-      <w:proofErr w:type="spellStart"/>
-      <w:r>
-        <w:t>iframe</w:t>
-      </w:r>
-      <w:proofErr w:type="spellEnd"/>
-      <w:r>
-        <w:t xml:space="preserve"> width="640" height="360" </w:t>
-      </w:r>
-      <w:proofErr w:type="spellStart"/>
-      <w:r>
-        <w:t>src</w:t>
-      </w:r>
-      <w:proofErr w:type="spellEnd"/>
-      <w:r>
-        <w:t xml:space="preserve">="https://www.youtube.com/embed/AJjT5bYknls" frameborder="0" allow="accelerometer; autoplay; encrypted-media; gyroscope; picture-in-picture" </w:t>
-      </w:r>
-      <w:proofErr w:type="spellStart"/>
-      <w:r>
-        <w:t>allowfullscreen</w:t>
-      </w:r>
-      <w:proofErr w:type="spellEnd"/>
-      <w:r>
-        <w:t>&gt;&lt;/</w:t>
-      </w:r>
-      <w:proofErr w:type="spellStart"/>
-      <w:r>
-        <w:t>iframe</w:t>
-      </w:r>
-      <w:proofErr w:type="spellEnd"/>
-      <w:r>
-        <w:t>&gt;</w:t>
-      </w:r>
-    </w:p>
-    <w:p>
-      <w:pPr>
-        <w:spacing w:after="0" w:line="240" w:lineRule="auto"/>
-      </w:pPr>
+      <w:r>
+        <w:t>![](img/CLL/CCLL.png)</w:t>
+      </w:r>
+    </w:p>
+    <w:p>
+      <w:pPr>
+        <w:spacing w:after="0" w:line="240" w:lineRule="auto"/>
+      </w:pPr>
+    </w:p>
+    <w:p>
+      <w:pPr>
+        <w:spacing w:after="0" w:line="240" w:lineRule="auto"/>
+      </w:pPr>
+      <w:r>
+        <w:t>In 2018, Joseph Briggs independently proposed the same concept as an application of the 42 method to the 2x2x2.</w:t>
+      </w:r>
+    </w:p>
+    <w:p>
+      <w:pPr>
+        <w:spacing w:after="0" w:line="240" w:lineRule="auto"/>
+      </w:pPr>
+    </w:p>
+    <w:p>
+      <w:pPr>
+        <w:spacing w:after="0" w:line="240" w:lineRule="auto"/>
+      </w:pPr>
+      <w:r>
+        <w:t>&lt;YouTube embedId="AJjT5bYknls" /&gt;</w:t>
+      </w:r>
     </w:p>
     <w:sdt>
       <w:sdtPr>
-        <w:id w:val="436959207"/>
-        <w:docPartObj>
-          <w:docPartGallery w:val="Bibliographies"/>
-          <w:docPartUnique/>
-        </w:docPartObj>
-      </w:sdtPr>
-      <w:sdtEndPr>
         <w:rPr>
           <w:rFonts w:asciiTheme="minorHAnsi" w:eastAsiaTheme="minorEastAsia" w:hAnsiTheme="minorHAnsi" w:cstheme="minorBidi"/>
           <w:color w:val="auto"/>
@@ -369,7 +351,12 @@
           <w:lang w:eastAsia="ja-JP"/>
           <w14:ligatures w14:val="standardContextual"/>
         </w:rPr>
-      </w:sdtEndPr>
+        <w:id w:val="436959207"/>
+        <w:docPartObj>
+          <w:docPartGallery w:val="Bibliographies"/>
+          <w:docPartUnique/>
+        </w:docPartObj>
+      </w:sdtPr>
       <w:sdtContent>
         <w:p>
           <w:pPr>
@@ -507,7 +494,7 @@
 </file>
 
 <file path=word/styles.xml><?xml version="1.0" encoding="utf-8"?>
-<w:styles xmlns:mc="http://schemas.openxmlformats.org/markup-compatibility/2006" xmlns:r="http://schemas.openxmlformats.org/officeDocument/2006/relationships" xmlns:w="http://schemas.openxmlformats.org/wordprocessingml/2006/main" xmlns:w14="http://schemas.microsoft.com/office/word/2010/wordml" xmlns:w15="http://schemas.microsoft.com/office/word/2012/wordml" xmlns:w16cex="http://schemas.microsoft.com/office/word/2018/wordml/cex" xmlns:w16cid="http://schemas.microsoft.com/office/word/2016/wordml/cid" xmlns:w16="http://schemas.microsoft.com/office/word/2018/wordml" xmlns:w16sdtdh="http://schemas.microsoft.com/office/word/2020/wordml/sdtdatahash" xmlns:w16se="http://schemas.microsoft.com/office/word/2015/wordml/symex" mc:Ignorable="w14 w15 w16se w16cid w16 w16cex w16sdtdh">
+<w:styles xmlns:mc="http://schemas.openxmlformats.org/markup-compatibility/2006" xmlns:r="http://schemas.openxmlformats.org/officeDocument/2006/relationships" xmlns:w="http://schemas.openxmlformats.org/wordprocessingml/2006/main" xmlns:w14="http://schemas.microsoft.com/office/word/2010/wordml" xmlns:w15="http://schemas.microsoft.com/office/word/2012/wordml" xmlns:w16cex="http://schemas.microsoft.com/office/word/2018/wordml/cex" xmlns:w16cid="http://schemas.microsoft.com/office/word/2016/wordml/cid" xmlns:w16="http://schemas.microsoft.com/office/word/2018/wordml" xmlns:w16du="http://schemas.microsoft.com/office/word/2023/wordml/word16du" xmlns:w16sdtdh="http://schemas.microsoft.com/office/word/2020/wordml/sdtdatahash" xmlns:w16sdtfl="http://schemas.microsoft.com/office/word/2024/wordml/sdtformatlock" xmlns:w16se="http://schemas.microsoft.com/office/word/2015/wordml/symex" mc:Ignorable="w14 w15 w16se w16cid w16 w16cex w16sdtdh w16sdtfl w16du">
   <w:docDefaults>
     <w:rPrDefault>
       <w:rPr>
@@ -934,7 +921,6 @@
   <w:style w:type="character" w:default="1" w:styleId="DefaultParagraphFont">
     <w:name w:val="Default Paragraph Font"/>
     <w:uiPriority w:val="1"/>
-    <w:semiHidden/>
     <w:unhideWhenUsed/>
   </w:style>
   <w:style w:type="table" w:default="1" w:styleId="TableNormal">

</xml_diff>